<commit_message>
Referat + Handout überarbeitet
</commit_message>
<xml_diff>
--- a/Referat/Handout.docx
+++ b/Referat/Handout.docx
@@ -315,16 +315,16 @@
               <w:jc w:val="center"/>
               <w:rPr>
                 <w:rFonts w:ascii="Arial" w:eastAsia="Times New Roman" w:hAnsi="Arial" w:cs="Arial"/>
-                <w:sz w:val="20"/>
-                <w:szCs w:val="20"/>
+                <w:sz w:val="18"/>
+                <w:szCs w:val="18"/>
                 <w:lang w:eastAsia="de-DE"/>
               </w:rPr>
             </w:pPr>
             <w:r>
               <w:rPr>
                 <w:rFonts w:ascii="Adobe Devanagari" w:eastAsia="Arial" w:hAnsi="Adobe Devanagari" w:cs="Adobe Devanagari"/>
-                <w:sz w:val="20"/>
-                <w:szCs w:val="20"/>
+                <w:sz w:val="18"/>
+                <w:szCs w:val="18"/>
                 <w:lang w:eastAsia="de-DE"/>
               </w:rPr>
               <w:t>Kugel</w:t>
@@ -356,16 +356,16 @@
               <w:jc w:val="center"/>
               <w:rPr>
                 <w:rFonts w:ascii="Arial" w:eastAsia="Times New Roman" w:hAnsi="Arial" w:cs="Arial"/>
-                <w:sz w:val="20"/>
-                <w:szCs w:val="20"/>
+                <w:sz w:val="18"/>
+                <w:szCs w:val="18"/>
                 <w:lang w:eastAsia="de-DE"/>
               </w:rPr>
             </w:pPr>
             <w:r>
               <w:rPr>
                 <w:rFonts w:ascii="Adobe Devanagari" w:eastAsia="Arial" w:hAnsi="Adobe Devanagari" w:cs="Adobe Devanagari"/>
-                <w:sz w:val="20"/>
-                <w:szCs w:val="20"/>
+                <w:sz w:val="18"/>
+                <w:szCs w:val="18"/>
                 <w:lang w:eastAsia="de-DE"/>
               </w:rPr>
               <w:t>Global</w:t>
@@ -397,16 +397,16 @@
               <w:jc w:val="center"/>
               <w:rPr>
                 <w:rFonts w:ascii="Arial" w:eastAsia="Times New Roman" w:hAnsi="Arial" w:cs="Arial"/>
-                <w:sz w:val="20"/>
-                <w:szCs w:val="20"/>
+                <w:sz w:val="18"/>
+                <w:szCs w:val="18"/>
                 <w:lang w:eastAsia="de-DE"/>
               </w:rPr>
             </w:pPr>
             <w:r>
               <w:rPr>
                 <w:rFonts w:ascii="Adobe Devanagari" w:eastAsia="Arial" w:hAnsi="Adobe Devanagari" w:cs="Adobe Devanagari"/>
-                <w:sz w:val="20"/>
-                <w:szCs w:val="20"/>
+                <w:sz w:val="18"/>
+                <w:szCs w:val="18"/>
                 <w:lang w:eastAsia="de-DE"/>
               </w:rPr>
               <w:t>Kegel</w:t>
@@ -438,16 +438,16 @@
               <w:jc w:val="center"/>
               <w:rPr>
                 <w:rFonts w:ascii="Arial" w:eastAsia="Times New Roman" w:hAnsi="Arial" w:cs="Arial"/>
-                <w:sz w:val="20"/>
-                <w:szCs w:val="20"/>
+                <w:sz w:val="18"/>
+                <w:szCs w:val="18"/>
                 <w:lang w:eastAsia="de-DE"/>
               </w:rPr>
             </w:pPr>
             <w:r>
               <w:rPr>
                 <w:rFonts w:ascii="Adobe Devanagari" w:eastAsia="Arial" w:hAnsi="Adobe Devanagari" w:cs="Adobe Devanagari"/>
-                <w:sz w:val="20"/>
-                <w:szCs w:val="20"/>
+                <w:sz w:val="18"/>
+                <w:szCs w:val="18"/>
                 <w:lang w:eastAsia="de-DE"/>
               </w:rPr>
               <w:t>Fläche</w:t>
@@ -526,8 +526,8 @@
               <w:jc w:val="center"/>
               <w:rPr>
                 <w:rFonts w:ascii="Adobe Devanagari" w:eastAsia="Arial" w:hAnsi="Adobe Devanagari" w:cs="Adobe Devanagari"/>
-                <w:sz w:val="20"/>
-                <w:szCs w:val="20"/>
+                <w:sz w:val="18"/>
+                <w:szCs w:val="18"/>
                 <w:lang w:eastAsia="de-DE"/>
               </w:rPr>
             </w:pPr>
@@ -535,8 +535,8 @@
               <w:rPr>
                 <w:noProof/>
                 <w:color w:val="000000" w:themeColor="text1"/>
-                <w:sz w:val="20"/>
-                <w:szCs w:val="20"/>
+                <w:sz w:val="18"/>
+                <w:szCs w:val="18"/>
               </w:rPr>
               <w:drawing>
                 <wp:inline distT="0" distB="0" distL="0" distR="0" wp14:anchorId="6B89BE42" wp14:editId="1E54CFF5">
@@ -622,8 +622,8 @@
               <w:jc w:val="center"/>
               <w:rPr>
                 <w:rFonts w:ascii="Adobe Devanagari" w:eastAsia="Arial" w:hAnsi="Adobe Devanagari" w:cs="Adobe Devanagari"/>
-                <w:sz w:val="20"/>
-                <w:szCs w:val="20"/>
+                <w:sz w:val="18"/>
+                <w:szCs w:val="18"/>
                 <w:lang w:eastAsia="de-DE"/>
               </w:rPr>
             </w:pPr>
@@ -631,8 +631,8 @@
               <w:rPr>
                 <w:noProof/>
                 <w:color w:val="000000" w:themeColor="text1"/>
-                <w:sz w:val="20"/>
-                <w:szCs w:val="20"/>
+                <w:sz w:val="18"/>
+                <w:szCs w:val="18"/>
               </w:rPr>
               <w:drawing>
                 <wp:inline distT="0" distB="0" distL="0" distR="0" wp14:anchorId="36BAA5B9" wp14:editId="31747B21">
@@ -715,16 +715,16 @@
               <w:jc w:val="center"/>
               <w:rPr>
                 <w:rFonts w:ascii="Adobe Devanagari" w:eastAsia="Arial" w:hAnsi="Adobe Devanagari" w:cs="Adobe Devanagari"/>
-                <w:sz w:val="20"/>
-                <w:szCs w:val="20"/>
+                <w:sz w:val="18"/>
+                <w:szCs w:val="18"/>
                 <w:lang w:eastAsia="de-DE"/>
               </w:rPr>
             </w:pPr>
             <w:r>
               <w:rPr>
                 <w:noProof/>
-                <w:sz w:val="20"/>
-                <w:szCs w:val="20"/>
+                <w:sz w:val="18"/>
+                <w:szCs w:val="18"/>
               </w:rPr>
               <w:drawing>
                 <wp:inline distT="0" distB="0" distL="0" distR="0" wp14:anchorId="5CA4816B" wp14:editId="2E05DD4F">
@@ -807,16 +807,16 @@
               <w:jc w:val="center"/>
               <w:rPr>
                 <w:rFonts w:ascii="Adobe Devanagari" w:eastAsia="Arial" w:hAnsi="Adobe Devanagari" w:cs="Adobe Devanagari"/>
-                <w:sz w:val="20"/>
-                <w:szCs w:val="20"/>
+                <w:sz w:val="18"/>
+                <w:szCs w:val="18"/>
                 <w:lang w:eastAsia="de-DE"/>
               </w:rPr>
             </w:pPr>
             <w:r>
               <w:rPr>
                 <w:noProof/>
-                <w:sz w:val="20"/>
-                <w:szCs w:val="20"/>
+                <w:sz w:val="18"/>
+                <w:szCs w:val="18"/>
               </w:rPr>
               <w:drawing>
                 <wp:inline distT="0" distB="0" distL="0" distR="0" wp14:anchorId="3207E7B5" wp14:editId="7450D395">
@@ -1001,16 +1001,16 @@
               <w:contextualSpacing/>
               <w:rPr>
                 <w:rFonts w:ascii="Arial" w:eastAsia="Times New Roman" w:hAnsi="Arial" w:cs="Arial"/>
-                <w:sz w:val="20"/>
-                <w:szCs w:val="20"/>
+                <w:sz w:val="18"/>
+                <w:szCs w:val="18"/>
                 <w:lang w:eastAsia="de-DE"/>
               </w:rPr>
             </w:pPr>
             <w:r>
               <w:rPr>
                 <w:rFonts w:ascii="Adobe Devanagari" w:eastAsia="Calibri" w:hAnsi="Adobe Devanagari" w:cs="Adobe Devanagari"/>
-                <w:sz w:val="20"/>
-                <w:szCs w:val="20"/>
+                <w:sz w:val="18"/>
+                <w:szCs w:val="18"/>
                 <w:lang w:eastAsia="de-DE"/>
               </w:rPr>
               <w:t>Color: Farbe des Lichts</w:t>
@@ -1106,16 +1106,16 @@
               <w:contextualSpacing/>
               <w:rPr>
                 <w:rFonts w:ascii="Arial" w:eastAsia="Times New Roman" w:hAnsi="Arial" w:cs="Arial"/>
-                <w:sz w:val="20"/>
-                <w:szCs w:val="20"/>
+                <w:sz w:val="18"/>
+                <w:szCs w:val="18"/>
                 <w:lang w:eastAsia="de-DE"/>
               </w:rPr>
             </w:pPr>
             <w:r>
               <w:rPr>
                 <w:rFonts w:ascii="Adobe Devanagari" w:eastAsia="Calibri" w:hAnsi="Adobe Devanagari" w:cs="Adobe Devanagari"/>
-                <w:sz w:val="20"/>
-                <w:szCs w:val="20"/>
+                <w:sz w:val="18"/>
+                <w:szCs w:val="18"/>
                 <w:lang w:eastAsia="de-DE"/>
               </w:rPr>
               <w:t>Power: Lichtstärke</w:t>
@@ -1156,8 +1156,8 @@
               <w:contextualSpacing/>
               <w:rPr>
                 <w:rFonts w:ascii="Arial" w:eastAsia="Times New Roman" w:hAnsi="Arial" w:cs="Arial"/>
-                <w:sz w:val="20"/>
-                <w:szCs w:val="20"/>
+                <w:sz w:val="18"/>
+                <w:szCs w:val="18"/>
                 <w:lang w:eastAsia="de-DE"/>
               </w:rPr>
             </w:pPr>
@@ -1165,8 +1165,8 @@
             <w:r>
               <w:rPr>
                 <w:rFonts w:ascii="Adobe Devanagari" w:eastAsia="Calibri" w:hAnsi="Adobe Devanagari" w:cs="Adobe Devanagari"/>
-                <w:sz w:val="20"/>
-                <w:szCs w:val="20"/>
+                <w:sz w:val="18"/>
+                <w:szCs w:val="18"/>
                 <w:lang w:eastAsia="de-DE"/>
               </w:rPr>
               <w:t>Strength</w:t>
@@ -1175,8 +1175,8 @@
             <w:r>
               <w:rPr>
                 <w:rFonts w:ascii="Adobe Devanagari" w:eastAsia="Calibri" w:hAnsi="Adobe Devanagari" w:cs="Adobe Devanagari"/>
-                <w:sz w:val="20"/>
-                <w:szCs w:val="20"/>
+                <w:sz w:val="18"/>
+                <w:szCs w:val="18"/>
                 <w:lang w:eastAsia="de-DE"/>
               </w:rPr>
               <w:t>: Lichtstärke</w:t>
@@ -1218,16 +1218,16 @@
               <w:contextualSpacing/>
               <w:rPr>
                 <w:rFonts w:ascii="Arial" w:eastAsia="Times New Roman" w:hAnsi="Arial" w:cs="Arial"/>
-                <w:sz w:val="20"/>
-                <w:szCs w:val="20"/>
+                <w:sz w:val="18"/>
+                <w:szCs w:val="18"/>
                 <w:lang w:eastAsia="de-DE"/>
               </w:rPr>
             </w:pPr>
             <w:r>
               <w:rPr>
                 <w:rFonts w:ascii="Adobe Devanagari" w:eastAsia="Calibri" w:hAnsi="Adobe Devanagari" w:cs="Adobe Devanagari"/>
-                <w:sz w:val="20"/>
-                <w:szCs w:val="20"/>
+                <w:sz w:val="18"/>
+                <w:szCs w:val="18"/>
                 <w:lang w:eastAsia="de-DE"/>
               </w:rPr>
               <w:t>Power: Lichtstärke</w:t>
@@ -1323,16 +1323,16 @@
               <w:contextualSpacing/>
               <w:rPr>
                 <w:rFonts w:ascii="Arial" w:eastAsia="Times New Roman" w:hAnsi="Arial" w:cs="Arial"/>
-                <w:sz w:val="20"/>
-                <w:szCs w:val="20"/>
+                <w:sz w:val="18"/>
+                <w:szCs w:val="18"/>
                 <w:lang w:eastAsia="de-DE"/>
               </w:rPr>
             </w:pPr>
             <w:r>
               <w:rPr>
                 <w:rFonts w:ascii="Adobe Devanagari" w:eastAsia="Calibri" w:hAnsi="Adobe Devanagari" w:cs="Adobe Devanagari"/>
-                <w:sz w:val="20"/>
-                <w:szCs w:val="20"/>
+                <w:sz w:val="18"/>
+                <w:szCs w:val="18"/>
                 <w:lang w:eastAsia="de-DE"/>
               </w:rPr>
               <w:t>Radius: Radius der emittierenden Kugel</w:t>
@@ -1373,16 +1373,16 @@
               <w:contextualSpacing/>
               <w:rPr>
                 <w:rFonts w:ascii="Arial" w:eastAsia="Times New Roman" w:hAnsi="Arial" w:cs="Arial"/>
-                <w:sz w:val="20"/>
-                <w:szCs w:val="20"/>
+                <w:sz w:val="18"/>
+                <w:szCs w:val="18"/>
                 <w:lang w:eastAsia="de-DE"/>
               </w:rPr>
             </w:pPr>
             <w:r>
               <w:rPr>
                 <w:rFonts w:ascii="Adobe Devanagari" w:eastAsia="Calibri" w:hAnsi="Adobe Devanagari" w:cs="Adobe Devanagari"/>
-                <w:sz w:val="20"/>
-                <w:szCs w:val="20"/>
+                <w:sz w:val="18"/>
+                <w:szCs w:val="18"/>
                 <w:lang w:eastAsia="de-DE"/>
               </w:rPr>
               <w:t>Angle: Größe der Sonne von der Erde aus gesehen als Winkel</w:t>
@@ -1423,16 +1423,16 @@
               <w:contextualSpacing/>
               <w:rPr>
                 <w:rFonts w:ascii="Arial" w:eastAsia="Times New Roman" w:hAnsi="Arial" w:cs="Arial"/>
-                <w:sz w:val="20"/>
-                <w:szCs w:val="20"/>
+                <w:sz w:val="18"/>
+                <w:szCs w:val="18"/>
                 <w:lang w:eastAsia="de-DE"/>
               </w:rPr>
             </w:pPr>
             <w:r>
               <w:rPr>
                 <w:rFonts w:ascii="Adobe Devanagari" w:eastAsia="Calibri" w:hAnsi="Adobe Devanagari" w:cs="Adobe Devanagari"/>
-                <w:sz w:val="20"/>
-                <w:szCs w:val="20"/>
+                <w:sz w:val="18"/>
+                <w:szCs w:val="18"/>
                 <w:lang w:eastAsia="de-DE"/>
               </w:rPr>
               <w:t>Radius: Radius der emittierenden Kugel</w:t>
@@ -1453,16 +1453,16 @@
               <w:contextualSpacing/>
               <w:rPr>
                 <w:rFonts w:ascii="Arial" w:eastAsia="Times New Roman" w:hAnsi="Arial" w:cs="Arial"/>
-                <w:sz w:val="20"/>
-                <w:szCs w:val="20"/>
+                <w:sz w:val="18"/>
+                <w:szCs w:val="18"/>
                 <w:lang w:eastAsia="de-DE"/>
               </w:rPr>
             </w:pPr>
             <w:r>
               <w:rPr>
                 <w:rFonts w:ascii="Adobe Devanagari" w:eastAsia="Calibri" w:hAnsi="Adobe Devanagari" w:cs="Adobe Devanagari"/>
-                <w:sz w:val="20"/>
-                <w:szCs w:val="20"/>
+                <w:sz w:val="18"/>
+                <w:szCs w:val="18"/>
                 <w:lang w:eastAsia="de-DE"/>
               </w:rPr>
               <w:t>Beam Shape &gt; Spot Size: Öffnungswinkel</w:t>
@@ -1483,16 +1483,16 @@
               <w:contextualSpacing/>
               <w:rPr>
                 <w:rFonts w:ascii="Arial" w:eastAsia="Times New Roman" w:hAnsi="Arial" w:cs="Arial"/>
-                <w:sz w:val="20"/>
-                <w:szCs w:val="20"/>
+                <w:sz w:val="18"/>
+                <w:szCs w:val="18"/>
                 <w:lang w:eastAsia="de-DE"/>
               </w:rPr>
             </w:pPr>
             <w:r>
               <w:rPr>
                 <w:rFonts w:ascii="Adobe Devanagari" w:eastAsia="Calibri" w:hAnsi="Adobe Devanagari" w:cs="Adobe Devanagari"/>
-                <w:sz w:val="20"/>
-                <w:szCs w:val="20"/>
+                <w:sz w:val="18"/>
+                <w:szCs w:val="18"/>
                 <w:lang w:eastAsia="de-DE"/>
               </w:rPr>
               <w:t xml:space="preserve">Beam Shape &gt; </w:t>
@@ -1501,8 +1501,8 @@
             <w:r>
               <w:rPr>
                 <w:rFonts w:ascii="Adobe Devanagari" w:eastAsia="Calibri" w:hAnsi="Adobe Devanagari" w:cs="Adobe Devanagari"/>
-                <w:sz w:val="20"/>
-                <w:szCs w:val="20"/>
+                <w:sz w:val="18"/>
+                <w:szCs w:val="18"/>
                 <w:lang w:eastAsia="de-DE"/>
               </w:rPr>
               <w:t>Blend</w:t>
@@ -1511,8 +1511,8 @@
             <w:r>
               <w:rPr>
                 <w:rFonts w:ascii="Adobe Devanagari" w:eastAsia="Calibri" w:hAnsi="Adobe Devanagari" w:cs="Adobe Devanagari"/>
-                <w:sz w:val="20"/>
-                <w:szCs w:val="20"/>
+                <w:sz w:val="18"/>
+                <w:szCs w:val="18"/>
                 <w:lang w:eastAsia="de-DE"/>
               </w:rPr>
               <w:t>: Weiche des Lichtkegelrands</w:t>
@@ -1553,16 +1553,16 @@
               <w:contextualSpacing/>
               <w:rPr>
                 <w:rFonts w:ascii="Arial" w:eastAsia="Times New Roman" w:hAnsi="Arial" w:cs="Arial"/>
-                <w:sz w:val="20"/>
-                <w:szCs w:val="20"/>
+                <w:sz w:val="18"/>
+                <w:szCs w:val="18"/>
                 <w:lang w:eastAsia="de-DE"/>
               </w:rPr>
             </w:pPr>
             <w:r>
               <w:rPr>
                 <w:rFonts w:ascii="Adobe Devanagari" w:eastAsia="Calibri" w:hAnsi="Adobe Devanagari" w:cs="Adobe Devanagari"/>
-                <w:sz w:val="20"/>
-                <w:szCs w:val="20"/>
+                <w:sz w:val="18"/>
+                <w:szCs w:val="18"/>
                 <w:lang w:eastAsia="de-DE"/>
               </w:rPr>
               <w:t>Shape: Flächenform</w:t>
@@ -1583,16 +1583,16 @@
               <w:contextualSpacing/>
               <w:rPr>
                 <w:rFonts w:ascii="Arial" w:eastAsia="Times New Roman" w:hAnsi="Arial" w:cs="Arial"/>
-                <w:sz w:val="20"/>
-                <w:szCs w:val="20"/>
+                <w:sz w:val="18"/>
+                <w:szCs w:val="18"/>
                 <w:lang w:eastAsia="de-DE"/>
               </w:rPr>
             </w:pPr>
             <w:r>
               <w:rPr>
                 <w:rFonts w:ascii="Adobe Devanagari" w:eastAsia="Calibri" w:hAnsi="Adobe Devanagari" w:cs="Adobe Devanagari"/>
-                <w:sz w:val="20"/>
-                <w:szCs w:val="20"/>
+                <w:sz w:val="18"/>
+                <w:szCs w:val="18"/>
                 <w:lang w:eastAsia="de-DE"/>
               </w:rPr>
               <w:t>Size X &amp; Y: Flächengröße</w:t>
@@ -1708,16 +1708,16 @@
               <w:contextualSpacing/>
               <w:rPr>
                 <w:rFonts w:ascii="Arial" w:eastAsia="Times New Roman" w:hAnsi="Arial" w:cs="Arial"/>
-                <w:sz w:val="20"/>
-                <w:szCs w:val="20"/>
+                <w:sz w:val="18"/>
+                <w:szCs w:val="18"/>
                 <w:lang w:eastAsia="de-DE"/>
               </w:rPr>
             </w:pPr>
             <w:r>
               <w:rPr>
                 <w:rFonts w:ascii="Adobe Devanagari" w:eastAsia="Calibri" w:hAnsi="Adobe Devanagari" w:cs="Adobe Devanagari"/>
-                <w:sz w:val="20"/>
-                <w:szCs w:val="20"/>
+                <w:sz w:val="18"/>
+                <w:szCs w:val="18"/>
                 <w:lang w:eastAsia="de-DE"/>
               </w:rPr>
               <w:t xml:space="preserve">Multiple </w:t>
@@ -1726,8 +1726,8 @@
             <w:r>
               <w:rPr>
                 <w:rFonts w:ascii="Adobe Devanagari" w:eastAsia="Calibri" w:hAnsi="Adobe Devanagari" w:cs="Adobe Devanagari"/>
-                <w:sz w:val="20"/>
-                <w:szCs w:val="20"/>
+                <w:sz w:val="18"/>
+                <w:szCs w:val="18"/>
                 <w:lang w:eastAsia="de-DE"/>
               </w:rPr>
               <w:t>Importance</w:t>
@@ -1736,8 +1736,8 @@
             <w:r>
               <w:rPr>
                 <w:rFonts w:ascii="Adobe Devanagari" w:eastAsia="Calibri" w:hAnsi="Adobe Devanagari" w:cs="Adobe Devanagari"/>
-                <w:sz w:val="20"/>
-                <w:szCs w:val="20"/>
+                <w:sz w:val="18"/>
+                <w:szCs w:val="18"/>
                 <w:lang w:eastAsia="de-DE"/>
               </w:rPr>
               <w:t>: Rauschverminderung bei Beleuchtung glänzender Materialien</w:t>
@@ -1758,16 +1758,16 @@
               <w:contextualSpacing/>
               <w:rPr>
                 <w:rFonts w:ascii="Arial" w:eastAsia="Times New Roman" w:hAnsi="Arial" w:cs="Arial"/>
-                <w:sz w:val="20"/>
-                <w:szCs w:val="20"/>
+                <w:sz w:val="18"/>
+                <w:szCs w:val="18"/>
                 <w:lang w:eastAsia="de-DE"/>
               </w:rPr>
             </w:pPr>
             <w:r>
               <w:rPr>
                 <w:rFonts w:ascii="Adobe Devanagari" w:eastAsia="Calibri" w:hAnsi="Adobe Devanagari" w:cs="Adobe Devanagari"/>
-                <w:sz w:val="20"/>
-                <w:szCs w:val="20"/>
+                <w:sz w:val="18"/>
+                <w:szCs w:val="18"/>
                 <w:lang w:eastAsia="de-DE"/>
               </w:rPr>
               <w:t>Cast Shadow: Schatten Erzeugen</w:t>
@@ -1788,16 +1788,16 @@
               <w:contextualSpacing/>
               <w:rPr>
                 <w:rFonts w:ascii="Arial" w:eastAsia="Times New Roman" w:hAnsi="Arial" w:cs="Arial"/>
-                <w:sz w:val="20"/>
-                <w:szCs w:val="20"/>
+                <w:sz w:val="18"/>
+                <w:szCs w:val="18"/>
                 <w:lang w:eastAsia="de-DE"/>
               </w:rPr>
             </w:pPr>
             <w:r>
               <w:rPr>
                 <w:rFonts w:ascii="Adobe Devanagari" w:eastAsia="Calibri" w:hAnsi="Adobe Devanagari" w:cs="Adobe Devanagari"/>
-                <w:sz w:val="20"/>
-                <w:szCs w:val="20"/>
+                <w:sz w:val="18"/>
+                <w:szCs w:val="18"/>
                 <w:lang w:eastAsia="de-DE"/>
               </w:rPr>
               <w:t>Max Bounces: Anzahl maximale Reflektionen eines Lichtstrahls</w:t>
@@ -1838,16 +1838,16 @@
               <w:contextualSpacing/>
               <w:rPr>
                 <w:rFonts w:ascii="Arial" w:eastAsia="Times New Roman" w:hAnsi="Arial" w:cs="Arial"/>
-                <w:sz w:val="20"/>
-                <w:szCs w:val="20"/>
+                <w:sz w:val="18"/>
+                <w:szCs w:val="18"/>
                 <w:lang w:eastAsia="de-DE"/>
               </w:rPr>
             </w:pPr>
             <w:r>
               <w:rPr>
                 <w:rFonts w:ascii="Adobe Devanagari" w:eastAsia="Calibri" w:hAnsi="Adobe Devanagari" w:cs="Adobe Devanagari"/>
-                <w:sz w:val="20"/>
-                <w:szCs w:val="20"/>
+                <w:sz w:val="18"/>
+                <w:szCs w:val="18"/>
                 <w:lang w:eastAsia="de-DE"/>
               </w:rPr>
               <w:t>Portal: Fläche wird Licht durchlässig</w:t>
@@ -1868,16 +1868,16 @@
               <w:contextualSpacing/>
               <w:rPr>
                 <w:rFonts w:ascii="Arial" w:eastAsia="Times New Roman" w:hAnsi="Arial" w:cs="Arial"/>
-                <w:sz w:val="20"/>
-                <w:szCs w:val="20"/>
+                <w:sz w:val="18"/>
+                <w:szCs w:val="18"/>
                 <w:lang w:eastAsia="de-DE"/>
               </w:rPr>
             </w:pPr>
             <w:r>
               <w:rPr>
                 <w:rFonts w:ascii="Adobe Devanagari" w:eastAsia="Calibri" w:hAnsi="Adobe Devanagari" w:cs="Adobe Devanagari"/>
-                <w:sz w:val="20"/>
-                <w:szCs w:val="20"/>
+                <w:sz w:val="18"/>
+                <w:szCs w:val="18"/>
                 <w:lang w:eastAsia="de-DE"/>
               </w:rPr>
               <w:t>Spread: Ausbreitung des Lichts</w:t>
@@ -1994,16 +1994,16 @@
               <w:contextualSpacing/>
               <w:rPr>
                 <w:rFonts w:ascii="Arial" w:eastAsia="Times New Roman" w:hAnsi="Arial" w:cs="Arial"/>
-                <w:sz w:val="20"/>
-                <w:szCs w:val="20"/>
+                <w:sz w:val="18"/>
+                <w:szCs w:val="18"/>
                 <w:lang w:eastAsia="de-DE"/>
               </w:rPr>
             </w:pPr>
             <w:r>
               <w:rPr>
                 <w:rFonts w:ascii="Adobe Devanagari" w:eastAsia="Calibri" w:hAnsi="Adobe Devanagari" w:cs="Adobe Devanagari"/>
-                <w:sz w:val="20"/>
-                <w:szCs w:val="20"/>
+                <w:sz w:val="18"/>
+                <w:szCs w:val="18"/>
                 <w:lang w:eastAsia="de-DE"/>
               </w:rPr>
               <w:t>Diffuse: Faktor für diffuse Reflektionen</w:t>
@@ -2024,8 +2024,8 @@
               <w:contextualSpacing/>
               <w:rPr>
                 <w:rFonts w:ascii="Arial" w:eastAsia="Times New Roman" w:hAnsi="Arial" w:cs="Arial"/>
-                <w:sz w:val="20"/>
-                <w:szCs w:val="20"/>
+                <w:sz w:val="18"/>
+                <w:szCs w:val="18"/>
                 <w:lang w:eastAsia="de-DE"/>
               </w:rPr>
             </w:pPr>
@@ -2033,8 +2033,8 @@
             <w:r>
               <w:rPr>
                 <w:rFonts w:ascii="Adobe Devanagari" w:eastAsia="Calibri" w:hAnsi="Adobe Devanagari" w:cs="Adobe Devanagari"/>
-                <w:sz w:val="20"/>
-                <w:szCs w:val="20"/>
+                <w:sz w:val="18"/>
+                <w:szCs w:val="18"/>
                 <w:lang w:eastAsia="de-DE"/>
               </w:rPr>
               <w:t>Specular</w:t>
@@ -2043,8 +2043,8 @@
             <w:r>
               <w:rPr>
                 <w:rFonts w:ascii="Adobe Devanagari" w:eastAsia="Calibri" w:hAnsi="Adobe Devanagari" w:cs="Adobe Devanagari"/>
-                <w:sz w:val="20"/>
-                <w:szCs w:val="20"/>
+                <w:sz w:val="18"/>
+                <w:szCs w:val="18"/>
                 <w:lang w:eastAsia="de-DE"/>
               </w:rPr>
               <w:t>: Faktor für glänzende Reflektionen</w:t>
@@ -2065,16 +2065,16 @@
               <w:contextualSpacing/>
               <w:rPr>
                 <w:rFonts w:ascii="Arial" w:eastAsia="Times New Roman" w:hAnsi="Arial" w:cs="Arial"/>
-                <w:sz w:val="20"/>
-                <w:szCs w:val="20"/>
+                <w:sz w:val="18"/>
+                <w:szCs w:val="18"/>
                 <w:lang w:eastAsia="de-DE"/>
               </w:rPr>
             </w:pPr>
             <w:r>
               <w:rPr>
                 <w:rFonts w:ascii="Adobe Devanagari" w:eastAsia="Calibri" w:hAnsi="Adobe Devanagari" w:cs="Adobe Devanagari"/>
-                <w:sz w:val="20"/>
-                <w:szCs w:val="20"/>
+                <w:sz w:val="18"/>
+                <w:szCs w:val="18"/>
                 <w:lang w:eastAsia="de-DE"/>
               </w:rPr>
               <w:t>Volume: Faktor für Reflektionen beim ausbreiten des Lichts in einem teildurchlässigen Material</w:t>
@@ -2095,16 +2095,16 @@
               <w:contextualSpacing/>
               <w:rPr>
                 <w:rFonts w:ascii="Arial" w:eastAsia="Times New Roman" w:hAnsi="Arial" w:cs="Arial"/>
-                <w:sz w:val="20"/>
-                <w:szCs w:val="20"/>
+                <w:sz w:val="18"/>
+                <w:szCs w:val="18"/>
                 <w:lang w:eastAsia="de-DE"/>
               </w:rPr>
             </w:pPr>
             <w:r>
               <w:rPr>
                 <w:rFonts w:ascii="Adobe Devanagari" w:eastAsia="Calibri" w:hAnsi="Adobe Devanagari" w:cs="Adobe Devanagari"/>
-                <w:sz w:val="20"/>
-                <w:szCs w:val="20"/>
+                <w:sz w:val="18"/>
+                <w:szCs w:val="18"/>
                 <w:lang w:eastAsia="de-DE"/>
               </w:rPr>
               <w:t xml:space="preserve">Custom </w:t>
@@ -2113,8 +2113,8 @@
             <w:r>
               <w:rPr>
                 <w:rFonts w:ascii="Adobe Devanagari" w:eastAsia="Calibri" w:hAnsi="Adobe Devanagari" w:cs="Adobe Devanagari"/>
-                <w:sz w:val="20"/>
-                <w:szCs w:val="20"/>
+                <w:sz w:val="18"/>
+                <w:szCs w:val="18"/>
                 <w:lang w:eastAsia="de-DE"/>
               </w:rPr>
               <w:t>Distance</w:t>
@@ -2123,8 +2123,8 @@
             <w:r>
               <w:rPr>
                 <w:rFonts w:ascii="Adobe Devanagari" w:eastAsia="Calibri" w:hAnsi="Adobe Devanagari" w:cs="Adobe Devanagari"/>
-                <w:sz w:val="20"/>
-                <w:szCs w:val="20"/>
+                <w:sz w:val="18"/>
+                <w:szCs w:val="18"/>
                 <w:lang w:eastAsia="de-DE"/>
               </w:rPr>
               <w:t>: Länge der Lichtstrahlen</w:t>
@@ -2145,16 +2145,16 @@
               <w:contextualSpacing/>
               <w:rPr>
                 <w:rFonts w:ascii="Arial" w:eastAsia="Times New Roman" w:hAnsi="Arial" w:cs="Arial"/>
-                <w:sz w:val="20"/>
-                <w:szCs w:val="20"/>
+                <w:sz w:val="18"/>
+                <w:szCs w:val="18"/>
                 <w:lang w:eastAsia="de-DE"/>
               </w:rPr>
             </w:pPr>
             <w:r>
               <w:rPr>
                 <w:rFonts w:ascii="Adobe Devanagari" w:eastAsia="Calibri" w:hAnsi="Adobe Devanagari" w:cs="Adobe Devanagari"/>
-                <w:sz w:val="20"/>
-                <w:szCs w:val="20"/>
+                <w:sz w:val="18"/>
+                <w:szCs w:val="18"/>
                 <w:lang w:eastAsia="de-DE"/>
               </w:rPr>
               <w:t>Shadow &gt; Bias: Genauigkeit bei der Schattenberechnung</w:t>
@@ -2175,16 +2175,16 @@
               <w:contextualSpacing/>
               <w:rPr>
                 <w:rFonts w:ascii="Arial" w:eastAsia="Times New Roman" w:hAnsi="Arial" w:cs="Arial"/>
-                <w:sz w:val="20"/>
-                <w:szCs w:val="20"/>
+                <w:sz w:val="18"/>
+                <w:szCs w:val="18"/>
                 <w:lang w:eastAsia="de-DE"/>
               </w:rPr>
             </w:pPr>
             <w:r>
               <w:rPr>
                 <w:rFonts w:ascii="Adobe Devanagari" w:eastAsia="Calibri" w:hAnsi="Adobe Devanagari" w:cs="Adobe Devanagari"/>
-                <w:sz w:val="20"/>
-                <w:szCs w:val="20"/>
+                <w:sz w:val="18"/>
+                <w:szCs w:val="18"/>
                 <w:lang w:eastAsia="de-DE"/>
               </w:rPr>
               <w:t>Shadow &gt; Contact Shadow: Zusatzschatten an Kontaktstellen von Objekten</w:t>
@@ -2280,16 +2280,16 @@
               <w:contextualSpacing/>
               <w:rPr>
                 <w:rFonts w:ascii="Arial" w:eastAsia="Times New Roman" w:hAnsi="Arial" w:cs="Arial"/>
-                <w:sz w:val="20"/>
-                <w:szCs w:val="20"/>
+                <w:sz w:val="18"/>
+                <w:szCs w:val="18"/>
                 <w:lang w:eastAsia="de-DE"/>
               </w:rPr>
             </w:pPr>
             <w:r>
               <w:rPr>
                 <w:rFonts w:ascii="Adobe Devanagari" w:eastAsia="Calibri" w:hAnsi="Adobe Devanagari" w:cs="Adobe Devanagari"/>
-                <w:sz w:val="20"/>
-                <w:szCs w:val="20"/>
+                <w:sz w:val="18"/>
+                <w:szCs w:val="18"/>
                 <w:lang w:eastAsia="de-DE"/>
               </w:rPr>
               <w:t>Shadow &gt; Clip Start: Minimalabstand für Schattenberechnung</w:t>
@@ -2330,16 +2330,16 @@
               <w:contextualSpacing/>
               <w:rPr>
                 <w:rFonts w:ascii="Arial" w:eastAsia="Times New Roman" w:hAnsi="Arial" w:cs="Arial"/>
-                <w:sz w:val="20"/>
-                <w:szCs w:val="20"/>
+                <w:sz w:val="18"/>
+                <w:szCs w:val="18"/>
                 <w:lang w:eastAsia="de-DE"/>
               </w:rPr>
             </w:pPr>
             <w:r>
               <w:rPr>
                 <w:rFonts w:ascii="Adobe Devanagari" w:eastAsia="Calibri" w:hAnsi="Adobe Devanagari" w:cs="Adobe Devanagari"/>
-                <w:sz w:val="20"/>
-                <w:szCs w:val="20"/>
+                <w:sz w:val="18"/>
+                <w:szCs w:val="18"/>
                 <w:lang w:eastAsia="de-DE"/>
               </w:rPr>
               <w:t xml:space="preserve">Shadow &gt; </w:t>
@@ -2348,8 +2348,8 @@
             <w:r>
               <w:rPr>
                 <w:rFonts w:ascii="Adobe Devanagari" w:eastAsia="Calibri" w:hAnsi="Adobe Devanagari" w:cs="Adobe Devanagari"/>
-                <w:sz w:val="20"/>
-                <w:szCs w:val="20"/>
+                <w:sz w:val="18"/>
+                <w:szCs w:val="18"/>
                 <w:lang w:eastAsia="de-DE"/>
               </w:rPr>
               <w:t>Cascaded</w:t>
@@ -2358,8 +2358,8 @@
             <w:r>
               <w:rPr>
                 <w:rFonts w:ascii="Adobe Devanagari" w:eastAsia="Calibri" w:hAnsi="Adobe Devanagari" w:cs="Adobe Devanagari"/>
-                <w:sz w:val="20"/>
-                <w:szCs w:val="20"/>
+                <w:sz w:val="18"/>
+                <w:szCs w:val="18"/>
                 <w:lang w:eastAsia="de-DE"/>
               </w:rPr>
               <w:t xml:space="preserve"> Shadow </w:t>
@@ -2368,8 +2368,8 @@
             <w:r>
               <w:rPr>
                 <w:rFonts w:ascii="Adobe Devanagari" w:eastAsia="Calibri" w:hAnsi="Adobe Devanagari" w:cs="Adobe Devanagari"/>
-                <w:sz w:val="20"/>
-                <w:szCs w:val="20"/>
+                <w:sz w:val="18"/>
+                <w:szCs w:val="18"/>
                 <w:lang w:eastAsia="de-DE"/>
               </w:rPr>
               <w:t>Map</w:t>
@@ -2378,8 +2378,8 @@
             <w:r>
               <w:rPr>
                 <w:rFonts w:ascii="Adobe Devanagari" w:eastAsia="Calibri" w:hAnsi="Adobe Devanagari" w:cs="Adobe Devanagari"/>
-                <w:sz w:val="20"/>
-                <w:szCs w:val="20"/>
+                <w:sz w:val="18"/>
+                <w:szCs w:val="18"/>
                 <w:lang w:eastAsia="de-DE"/>
               </w:rPr>
               <w:t>: Optimierung des Schattens</w:t>
@@ -2421,16 +2421,16 @@
               <w:contextualSpacing/>
               <w:rPr>
                 <w:rFonts w:ascii="Arial" w:eastAsia="Times New Roman" w:hAnsi="Arial" w:cs="Arial"/>
-                <w:sz w:val="20"/>
-                <w:szCs w:val="20"/>
+                <w:sz w:val="18"/>
+                <w:szCs w:val="18"/>
                 <w:lang w:eastAsia="de-DE"/>
               </w:rPr>
             </w:pPr>
             <w:r>
               <w:rPr>
                 <w:rFonts w:ascii="Adobe Devanagari" w:eastAsia="Calibri" w:hAnsi="Adobe Devanagari" w:cs="Adobe Devanagari"/>
-                <w:sz w:val="20"/>
-                <w:szCs w:val="20"/>
+                <w:sz w:val="18"/>
+                <w:szCs w:val="18"/>
                 <w:lang w:eastAsia="de-DE"/>
               </w:rPr>
               <w:t>Shadow &gt; Clip Start: Minimalabstand für Schattenberechnung</w:t>
@@ -2509,16 +2509,16 @@
               <w:jc w:val="center"/>
               <w:rPr>
                 <w:rFonts w:ascii="Arial" w:eastAsia="Times New Roman" w:hAnsi="Arial" w:cs="Arial"/>
-                <w:sz w:val="20"/>
-                <w:szCs w:val="20"/>
+                <w:sz w:val="18"/>
+                <w:szCs w:val="18"/>
                 <w:lang w:eastAsia="de-DE"/>
               </w:rPr>
             </w:pPr>
             <w:r>
               <w:rPr>
                 <w:rFonts w:ascii="Adobe Devanagari" w:eastAsia="Arial" w:hAnsi="Adobe Devanagari" w:cs="Adobe Devanagari"/>
-                <w:sz w:val="20"/>
-                <w:szCs w:val="20"/>
+                <w:sz w:val="18"/>
+                <w:szCs w:val="18"/>
                 <w:lang w:eastAsia="de-DE"/>
               </w:rPr>
               <w:t>Omnidirektionale Lichtquellen</w:t>
@@ -2550,16 +2550,16 @@
               <w:jc w:val="center"/>
               <w:rPr>
                 <w:rFonts w:ascii="Arial" w:eastAsia="Times New Roman" w:hAnsi="Arial" w:cs="Arial"/>
-                <w:sz w:val="20"/>
-                <w:szCs w:val="20"/>
+                <w:sz w:val="18"/>
+                <w:szCs w:val="18"/>
                 <w:lang w:eastAsia="de-DE"/>
               </w:rPr>
             </w:pPr>
             <w:r>
               <w:rPr>
                 <w:rFonts w:ascii="Adobe Devanagari" w:eastAsia="Arial" w:hAnsi="Adobe Devanagari" w:cs="Adobe Devanagari"/>
-                <w:sz w:val="20"/>
-                <w:szCs w:val="20"/>
+                <w:sz w:val="18"/>
+                <w:szCs w:val="18"/>
                 <w:lang w:eastAsia="de-DE"/>
               </w:rPr>
               <w:t>Sonnen- / Mondlicht simulieren</w:t>
@@ -2591,16 +2591,16 @@
               <w:jc w:val="center"/>
               <w:rPr>
                 <w:rFonts w:ascii="Arial" w:eastAsia="Times New Roman" w:hAnsi="Arial" w:cs="Arial"/>
-                <w:sz w:val="20"/>
-                <w:szCs w:val="20"/>
+                <w:sz w:val="18"/>
+                <w:szCs w:val="18"/>
                 <w:lang w:eastAsia="de-DE"/>
               </w:rPr>
             </w:pPr>
             <w:r>
               <w:rPr>
                 <w:rFonts w:ascii="Adobe Devanagari" w:eastAsia="Arial" w:hAnsi="Adobe Devanagari" w:cs="Adobe Devanagari"/>
-                <w:sz w:val="20"/>
-                <w:szCs w:val="20"/>
+                <w:sz w:val="18"/>
+                <w:szCs w:val="18"/>
                 <w:lang w:eastAsia="de-DE"/>
               </w:rPr>
               <w:t>Monodirektionale Lichtquellen</w:t>
@@ -2632,16 +2632,16 @@
               <w:jc w:val="center"/>
               <w:rPr>
                 <w:rFonts w:ascii="Arial" w:eastAsia="Times New Roman" w:hAnsi="Arial" w:cs="Arial"/>
-                <w:sz w:val="20"/>
-                <w:szCs w:val="20"/>
+                <w:sz w:val="18"/>
+                <w:szCs w:val="18"/>
                 <w:lang w:eastAsia="de-DE"/>
               </w:rPr>
             </w:pPr>
             <w:r>
               <w:rPr>
                 <w:rFonts w:ascii="Adobe Devanagari" w:eastAsia="Arial" w:hAnsi="Adobe Devanagari" w:cs="Adobe Devanagari"/>
-                <w:sz w:val="20"/>
-                <w:szCs w:val="20"/>
+                <w:sz w:val="18"/>
+                <w:szCs w:val="18"/>
                 <w:lang w:eastAsia="de-DE"/>
               </w:rPr>
               <w:t>Flächenlichtquellen die gleichmäßig Emittieren</w:t>
@@ -2701,6 +2701,74 @@
       <w:pPr>
         <w:ind w:left="426"/>
         <w:rPr>
+          <w:sz w:val="18"/>
+          <w:szCs w:val="18"/>
+        </w:rPr>
+      </w:pPr>
+      <w:r>
+        <w:rPr>
+          <w:sz w:val="18"/>
+          <w:szCs w:val="18"/>
+        </w:rPr>
+        <w:t>Große</w:t>
+      </w:r>
+      <w:r>
+        <w:rPr>
+          <w:sz w:val="18"/>
+          <w:szCs w:val="18"/>
+        </w:rPr>
+        <w:t>s</w:t>
+      </w:r>
+      <w:r>
+        <w:rPr>
+          <w:sz w:val="18"/>
+          <w:szCs w:val="18"/>
+        </w:rPr>
+        <w:t xml:space="preserve"> </w:t>
+      </w:r>
+      <w:r>
+        <w:rPr>
+          <w:sz w:val="18"/>
+          <w:szCs w:val="18"/>
+        </w:rPr>
+        <w:t>Objekt</w:t>
+      </w:r>
+      <w:r>
+        <w:rPr>
+          <w:sz w:val="18"/>
+          <w:szCs w:val="18"/>
+        </w:rPr>
+        <w:t xml:space="preserve"> ohne Oberfläche</w:t>
+      </w:r>
+      <w:r>
+        <w:rPr>
+          <w:sz w:val="18"/>
+          <w:szCs w:val="18"/>
+        </w:rPr>
+        <w:br/>
+        <w:t xml:space="preserve">Material „Volume </w:t>
+      </w:r>
+      <w:proofErr w:type="spellStart"/>
+      <w:r>
+        <w:rPr>
+          <w:sz w:val="18"/>
+          <w:szCs w:val="18"/>
+        </w:rPr>
+        <w:t>Scatter</w:t>
+      </w:r>
+      <w:proofErr w:type="spellEnd"/>
+      <w:r>
+        <w:rPr>
+          <w:sz w:val="18"/>
+          <w:szCs w:val="18"/>
+        </w:rPr>
+        <w:t>“</w:t>
+      </w:r>
+    </w:p>
+    <w:p>
+      <w:pPr>
+        <w:ind w:left="426"/>
+        <w:rPr>
           <w:rFonts w:ascii="Adobe Devanagari" w:hAnsi="Adobe Devanagari" w:cs="Adobe Devanagari"/>
           <w:b/>
           <w:bCs/>
@@ -2709,65 +2777,6 @@
           <w:szCs w:val="28"/>
         </w:rPr>
       </w:pPr>
-      <w:r>
-        <w:rPr>
-          <w:sz w:val="18"/>
-          <w:szCs w:val="18"/>
-        </w:rPr>
-        <w:t>Große</w:t>
-      </w:r>
-      <w:r>
-        <w:rPr>
-          <w:sz w:val="18"/>
-          <w:szCs w:val="18"/>
-        </w:rPr>
-        <w:t>s</w:t>
-      </w:r>
-      <w:r>
-        <w:rPr>
-          <w:sz w:val="18"/>
-          <w:szCs w:val="18"/>
-        </w:rPr>
-        <w:t xml:space="preserve"> </w:t>
-      </w:r>
-      <w:r>
-        <w:rPr>
-          <w:sz w:val="18"/>
-          <w:szCs w:val="18"/>
-        </w:rPr>
-        <w:t>Objekt</w:t>
-      </w:r>
-      <w:r>
-        <w:rPr>
-          <w:sz w:val="18"/>
-          <w:szCs w:val="18"/>
-        </w:rPr>
-        <w:t xml:space="preserve"> ohne Oberfläche</w:t>
-      </w:r>
-      <w:r>
-        <w:rPr>
-          <w:sz w:val="18"/>
-          <w:szCs w:val="18"/>
-        </w:rPr>
-        <w:br/>
-        <w:t xml:space="preserve">Material „Volume </w:t>
-      </w:r>
-      <w:proofErr w:type="spellStart"/>
-      <w:r>
-        <w:rPr>
-          <w:sz w:val="18"/>
-          <w:szCs w:val="18"/>
-        </w:rPr>
-        <w:t>Scatter</w:t>
-      </w:r>
-      <w:proofErr w:type="spellEnd"/>
-      <w:r>
-        <w:rPr>
-          <w:sz w:val="18"/>
-          <w:szCs w:val="18"/>
-        </w:rPr>
-        <w:t>“</w:t>
-      </w:r>
     </w:p>
     <w:p>
       <w:pPr>
@@ -2891,6 +2900,72 @@
       <w:pPr>
         <w:ind w:left="426"/>
         <w:rPr>
+          <w:sz w:val="18"/>
+          <w:szCs w:val="18"/>
+        </w:rPr>
+      </w:pPr>
+      <w:r>
+        <w:rPr>
+          <w:sz w:val="18"/>
+          <w:szCs w:val="18"/>
+        </w:rPr>
+        <w:t xml:space="preserve">Materialeigenschaft für Objekte, </w:t>
+      </w:r>
+      <w:r>
+        <w:rPr>
+          <w:sz w:val="18"/>
+          <w:szCs w:val="18"/>
+        </w:rPr>
+        <w:t>welche das</w:t>
+      </w:r>
+      <w:r>
+        <w:rPr>
+          <w:sz w:val="18"/>
+          <w:szCs w:val="18"/>
+        </w:rPr>
+        <w:t xml:space="preserve"> Emittieren von Licht ermöglicht</w:t>
+      </w:r>
+      <w:r>
+        <w:rPr>
+          <w:sz w:val="18"/>
+          <w:szCs w:val="18"/>
+        </w:rPr>
+        <w:br/>
+      </w:r>
+      <w:r>
+        <w:rPr>
+          <w:sz w:val="18"/>
+          <w:szCs w:val="18"/>
+        </w:rPr>
+        <w:t>Möglichkeiten sind</w:t>
+      </w:r>
+      <w:r>
+        <w:rPr>
+          <w:sz w:val="18"/>
+          <w:szCs w:val="18"/>
+        </w:rPr>
+        <w:t xml:space="preserve"> abhängig </w:t>
+      </w:r>
+      <w:r>
+        <w:rPr>
+          <w:sz w:val="18"/>
+          <w:szCs w:val="18"/>
+        </w:rPr>
+        <w:t>von den Renderern</w:t>
+      </w:r>
+      <w:r>
+        <w:rPr>
+          <w:sz w:val="18"/>
+          <w:szCs w:val="18"/>
+        </w:rPr>
+        <w:br/>
+        <w:t>Oft wenige Einstellungsmöglichkeiten</w:t>
+      </w:r>
+    </w:p>
+    <w:p>
+      <w:pPr>
+        <w:ind w:left="426"/>
+        <w:rPr>
           <w:rFonts w:ascii="Adobe Devanagari" w:hAnsi="Adobe Devanagari" w:cs="Adobe Devanagari"/>
           <w:b/>
           <w:bCs/>
@@ -2899,51 +2974,6 @@
           <w:szCs w:val="28"/>
         </w:rPr>
       </w:pPr>
-      <w:r>
-        <w:rPr>
-          <w:sz w:val="18"/>
-          <w:szCs w:val="18"/>
-        </w:rPr>
-        <w:t>Materialeigenschaft für Objekte, die Emittieren von Licht ermöglicht</w:t>
-      </w:r>
-      <w:r>
-        <w:rPr>
-          <w:sz w:val="18"/>
-          <w:szCs w:val="18"/>
-        </w:rPr>
-        <w:br/>
-      </w:r>
-      <w:r>
-        <w:rPr>
-          <w:sz w:val="18"/>
-          <w:szCs w:val="18"/>
-        </w:rPr>
-        <w:t>Möglichkeiten sind</w:t>
-      </w:r>
-      <w:r>
-        <w:rPr>
-          <w:sz w:val="18"/>
-          <w:szCs w:val="18"/>
-        </w:rPr>
-        <w:t xml:space="preserve"> abhängig </w:t>
-      </w:r>
-      <w:proofErr w:type="gramStart"/>
-      <w:r>
-        <w:rPr>
-          <w:sz w:val="18"/>
-          <w:szCs w:val="18"/>
-        </w:rPr>
-        <w:t>vom Renderer</w:t>
-      </w:r>
-      <w:proofErr w:type="gramEnd"/>
-      <w:r>
-        <w:rPr>
-          <w:sz w:val="18"/>
-          <w:szCs w:val="18"/>
-        </w:rPr>
-        <w:br/>
-        <w:t>Oft wenige Einstellungsmöglichkeiten</w:t>
-      </w:r>
     </w:p>
     <w:p>
       <w:pPr>
@@ -3076,20 +3106,34 @@
           <w:sz w:val="20"/>
           <w:szCs w:val="20"/>
         </w:rPr>
-        <w:t>Sun Position: Natürliche Sonne mit Animation, basiert auf geographischer Position, Basiert auf Zeitpunkt im Jahr</w:t>
+        <w:t xml:space="preserve">Sun Position: Natürliche Sonne mit Animation, basiert auf geographischer Position, </w:t>
       </w:r>
       <w:r>
         <w:rPr>
           <w:sz w:val="20"/>
           <w:szCs w:val="20"/>
         </w:rPr>
-        <w:t xml:space="preserve"> </w:t>
+        <w:t>b</w:t>
       </w:r>
       <w:r>
         <w:rPr>
           <w:sz w:val="20"/>
           <w:szCs w:val="20"/>
         </w:rPr>
+        <w:t>asiert auf Zeitpunkt im Jahr</w:t>
+      </w:r>
+      <w:r>
+        <w:rPr>
+          <w:sz w:val="20"/>
+          <w:szCs w:val="20"/>
+        </w:rPr>
+        <w:t xml:space="preserve"> </w:t>
+      </w:r>
+      <w:r>
+        <w:rPr>
+          <w:sz w:val="20"/>
+          <w:szCs w:val="20"/>
+        </w:rPr>
         <w:tab/>
         <w:t>(vorinstalliert)</w:t>
       </w:r>
@@ -3380,6 +3424,7 @@
       <w:pPr>
         <w:ind w:left="360"/>
         <w:rPr>
+          <w:rStyle w:val="Hyperlink"/>
           <w:sz w:val="20"/>
           <w:szCs w:val="20"/>
         </w:rPr>
@@ -3401,6 +3446,28 @@
           <w:t>https://inspirationtuts.com/best-blender-lighting-addons/</w:t>
         </w:r>
       </w:hyperlink>
+    </w:p>
+    <w:p>
+      <w:pPr>
+        <w:rPr>
+          <w:rStyle w:val="Hyperlink"/>
+          <w:sz w:val="20"/>
+          <w:szCs w:val="20"/>
+        </w:rPr>
+      </w:pPr>
+      <w:r>
+        <w:rPr>
+          <w:rStyle w:val="Hyperlink"/>
+          <w:sz w:val="20"/>
+          <w:szCs w:val="20"/>
+        </w:rPr>
+        <w:br w:type="page"/>
+      </w:r>
+    </w:p>
+    <w:p>
+      <w:pPr>
+        <w:ind w:left="360"/>
+      </w:pPr>
     </w:p>
     <w:p>
       <w:pPr>
@@ -3936,6 +4003,7 @@
           <w:p>
             <w:pPr>
               <w:rPr>
+                <w:rStyle w:val="Hyperlink"/>
                 <w:sz w:val="20"/>
                 <w:szCs w:val="20"/>
               </w:rPr>
@@ -3952,12 +4020,155 @@
             </w:hyperlink>
           </w:p>
           <w:p>
-            <w:pPr>
+            <w:r>
               <w:rPr>
                 <w:sz w:val="20"/>
                 <w:szCs w:val="20"/>
               </w:rPr>
+              <w:t>A</w:t>
+            </w:r>
+            <w:r>
+              <w:t>nwendungsbeispiele:</w:t>
+            </w:r>
+          </w:p>
+          <w:p>
+            <w:pPr>
+              <w:rPr>
+                <w:sz w:val="20"/>
+                <w:szCs w:val="20"/>
+              </w:rPr>
             </w:pPr>
+            <w:hyperlink r:id="rId36" w:history="1">
+              <w:r>
+                <w:rPr>
+                  <w:rStyle w:val="Hyperlink"/>
+                  <w:sz w:val="20"/>
+                  <w:szCs w:val="20"/>
+                </w:rPr>
+                <w:t>https://www.youtube.com/w</w:t>
+              </w:r>
+              <w:r>
+                <w:rPr>
+                  <w:rStyle w:val="Hyperlink"/>
+                  <w:sz w:val="20"/>
+                  <w:szCs w:val="20"/>
+                </w:rPr>
+                <w:t>a</w:t>
+              </w:r>
+              <w:r>
+                <w:rPr>
+                  <w:rStyle w:val="Hyperlink"/>
+                  <w:sz w:val="20"/>
+                  <w:szCs w:val="20"/>
+                </w:rPr>
+                <w:t>tch?v=z80WdfNTCSE&amp;t=138s</w:t>
+              </w:r>
+            </w:hyperlink>
+          </w:p>
+          <w:p>
+            <w:pPr>
+              <w:rPr>
+                <w:sz w:val="20"/>
+                <w:szCs w:val="20"/>
+              </w:rPr>
+            </w:pPr>
+            <w:hyperlink r:id="rId37" w:history="1">
+              <w:r>
+                <w:rPr>
+                  <w:rStyle w:val="Hyperlink"/>
+                  <w:sz w:val="20"/>
+                  <w:szCs w:val="20"/>
+                </w:rPr>
+                <w:t>https://www.youtube.com/watch?v=W-wPIfSHMLM&amp;ab_channel=BlenderGuru</w:t>
+              </w:r>
+            </w:hyperlink>
+          </w:p>
+          <w:p>
+            <w:pPr>
+              <w:rPr>
+                <w:sz w:val="20"/>
+                <w:szCs w:val="20"/>
+              </w:rPr>
+            </w:pPr>
+            <w:hyperlink r:id="rId38" w:history="1">
+              <w:r>
+                <w:rPr>
+                  <w:rStyle w:val="Hyperlink"/>
+                  <w:sz w:val="20"/>
+                  <w:szCs w:val="20"/>
+                </w:rPr>
+                <w:t>https://www.youtube.com/watch?v=82HFg7nt91w&amp;t=860s&amp;ab_channel=GrantAbbitt</w:t>
+              </w:r>
+            </w:hyperlink>
+          </w:p>
+          <w:p>
+            <w:pPr>
+              <w:rPr>
+                <w:sz w:val="20"/>
+                <w:szCs w:val="20"/>
+              </w:rPr>
+            </w:pPr>
+            <w:hyperlink r:id="rId39" w:history="1">
+              <w:r>
+                <w:rPr>
+                  <w:rStyle w:val="Hyperlink"/>
+                  <w:sz w:val="20"/>
+                  <w:szCs w:val="20"/>
+                </w:rPr>
+                <w:t>https://www.youtube.com/watch?v=5UCc3Z_-ibs&amp;t=975s&amp;ab_channel=BlenderGuru</w:t>
+              </w:r>
+            </w:hyperlink>
+          </w:p>
+          <w:p>
+            <w:pPr>
+              <w:rPr>
+                <w:sz w:val="20"/>
+                <w:szCs w:val="20"/>
+              </w:rPr>
+            </w:pPr>
+            <w:hyperlink r:id="rId40" w:history="1">
+              <w:r>
+                <w:rPr>
+                  <w:rStyle w:val="Hyperlink"/>
+                  <w:sz w:val="20"/>
+                  <w:szCs w:val="20"/>
+                </w:rPr>
+                <w:t>https://www.youtube.com/watch?v=EdNBfKg5uVo</w:t>
+              </w:r>
+            </w:hyperlink>
+          </w:p>
+          <w:p>
+            <w:r>
+              <w:t>Ressourcen</w:t>
+            </w:r>
+          </w:p>
+          <w:p>
+            <w:hyperlink r:id="rId41" w:history="1">
+              <w:r>
+                <w:rPr>
+                  <w:rStyle w:val="Hyperlink"/>
+                </w:rPr>
+                <w:t>http://blendersauce.com/the-blendersauce-vault-2/the-material-vault-categories/brick_materials/bricks_material/</w:t>
+              </w:r>
+            </w:hyperlink>
+          </w:p>
+          <w:p>
+            <w:pPr>
+              <w:rPr>
+                <w:sz w:val="20"/>
+                <w:szCs w:val="20"/>
+              </w:rPr>
+            </w:pPr>
+            <w:hyperlink r:id="rId42" w:history="1">
+              <w:r>
+                <w:rPr>
+                  <w:rStyle w:val="Hyperlink"/>
+                  <w:sz w:val="20"/>
+                  <w:szCs w:val="20"/>
+                </w:rPr>
+                <w:t>http://blendersauce.com/the-blendersauce-vault-2/the-material-vault-categories/</w:t>
+              </w:r>
+            </w:hyperlink>
           </w:p>
         </w:tc>
       </w:tr>
@@ -3971,7 +4182,7 @@
       </w:pPr>
     </w:p>
     <w:sectPr>
-      <w:headerReference w:type="default" r:id="rId36"/>
+      <w:headerReference w:type="default" r:id="rId43"/>
       <w:pgSz w:w="16838" w:h="11906" w:orient="landscape"/>
       <w:pgMar w:top="720" w:right="720" w:bottom="567" w:left="720" w:header="708" w:footer="708" w:gutter="0"/>
       <w:cols w:space="708"/>
@@ -6540,7 +6751,6 @@
   <w:style w:type="character" w:default="1" w:styleId="Absatz-Standardschriftart">
     <w:name w:val="Default Paragraph Font"/>
     <w:uiPriority w:val="1"/>
-    <w:semiHidden/>
     <w:unhideWhenUsed/>
   </w:style>
   <w:style w:type="table" w:default="1" w:styleId="NormaleTabelle">
@@ -6676,6 +6886,18 @@
     <w:rPr>
       <w:color w:val="605E5C"/>
       <w:shd w:val="clear" w:color="auto" w:fill="E1DFDD"/>
+    </w:rPr>
+  </w:style>
+  <w:style w:type="character" w:styleId="BesuchterLink">
+    <w:name w:val="FollowedHyperlink"/>
+    <w:basedOn w:val="Absatz-Standardschriftart"/>
+    <w:uiPriority w:val="99"/>
+    <w:semiHidden/>
+    <w:unhideWhenUsed/>
+    <w:rsid w:val="002A7661"/>
+    <w:rPr>
+      <w:color w:val="954F72" w:themeColor="followedHyperlink"/>
+      <w:u w:val="single"/>
     </w:rPr>
   </w:style>
 </w:styles>

</xml_diff>